<commit_message>
Update luke's personal portfolio
</commit_message>
<xml_diff>
--- a/Luke Kane Personal Portfolio 1/Luke Kane 07004249 Portfolio Descriptions.docx
+++ b/Luke Kane Personal Portfolio 1/Luke Kane 07004249 Portfolio Descriptions.docx
@@ -20,8 +20,22 @@
       <w:r>
         <w:t xml:space="preserve"> 1</w:t>
       </w:r>
+    </w:p>
+    <w:p>
+      <w:r>
+        <w:t>My main focus throughout this release has been working on the part of the system that deals with storage and use of the contractor information</w:t>
+      </w:r>
+      <w:r>
+        <w:t>. My main areas of work have been on the user stories relating to using and accessing the data related to the third party contractor companies that the centre uses. I have also been involved in the user stories relating to lodging jobs and searching job information.</w:t>
+      </w:r>
       <w:bookmarkStart w:id="0" w:name="_GoBack"/>
       <w:bookmarkEnd w:id="0"/>
+      <w:r>
+        <w:t xml:space="preserve"> </w:t>
+      </w:r>
+      <w:r>
+        <w:t xml:space="preserve"> </w:t>
+      </w:r>
     </w:p>
     <w:p>
       <w:pPr>
@@ -571,6 +585,7 @@
         <w:pStyle w:val="Heading1"/>
       </w:pPr>
       <w:r>
+        <w:lastRenderedPageBreak/>
         <w:t>Artefact 3</w:t>
       </w:r>
     </w:p>
@@ -738,7 +753,6 @@
                 <w:sz w:val="20"/>
                 <w:szCs w:val="20"/>
               </w:rPr>
-              <w:lastRenderedPageBreak/>
               <w:t>Contractor_modify.php</w:t>
             </w:r>
             <w:proofErr w:type="spellEnd"/>

</xml_diff>